<commit_message>
Add results for lab4
</commit_message>
<xml_diff>
--- a/Lab4/results.docx
+++ b/Lab4/results.docx
@@ -8,28 +8,285 @@
       </w:r>
     </w:p>
     <w:p>
+      <w:pPr>
+        <w:rPr>
+          <w:lang w:val="en-US"/>
+        </w:rPr>
+      </w:pPr>
+      <w:r>
+        <w:rPr>
+          <w:lang w:val="en-US"/>
+        </w:rPr>
+        <w:t>Start</w:t>
+      </w:r>
+    </w:p>
+    <w:p>
+      <w:r>
+        <w:drawing>
+          <wp:inline distT="0" distB="0" distL="0" distR="0" wp14:anchorId="71238B73" wp14:editId="5AEB30B9">
+            <wp:extent cx="6120765" cy="3199130"/>
+            <wp:effectExtent l="0" t="0" r="0" b="1270"/>
+            <wp:docPr id="1" name="Рисунок 1"/>
+            <wp:cNvGraphicFramePr>
+              <a:graphicFrameLocks xmlns:a="http://schemas.openxmlformats.org/drawingml/2006/main" noChangeAspect="1"/>
+            </wp:cNvGraphicFramePr>
+            <a:graphic xmlns:a="http://schemas.openxmlformats.org/drawingml/2006/main">
+              <a:graphicData uri="http://schemas.openxmlformats.org/drawingml/2006/picture">
+                <pic:pic xmlns:pic="http://schemas.openxmlformats.org/drawingml/2006/picture">
+                  <pic:nvPicPr>
+                    <pic:cNvPr id="1" name=""/>
+                    <pic:cNvPicPr/>
+                  </pic:nvPicPr>
+                  <pic:blipFill>
+                    <a:blip r:embed="rId4"/>
+                    <a:stretch>
+                      <a:fillRect/>
+                    </a:stretch>
+                  </pic:blipFill>
+                  <pic:spPr>
+                    <a:xfrm>
+                      <a:off x="0" y="0"/>
+                      <a:ext cx="6120765" cy="3199130"/>
+                    </a:xfrm>
+                    <a:prstGeom prst="rect">
+                      <a:avLst/>
+                    </a:prstGeom>
+                  </pic:spPr>
+                </pic:pic>
+              </a:graphicData>
+            </a:graphic>
+          </wp:inline>
+        </w:drawing>
+      </w:r>
+    </w:p>
+    <w:p>
+      <w:pPr>
+        <w:rPr>
+          <w:lang w:val="en-US"/>
+        </w:rPr>
+      </w:pPr>
+      <w:r>
+        <w:rPr>
+          <w:lang w:val="en-US"/>
+        </w:rPr>
+        <w:t>End</w:t>
+      </w:r>
+    </w:p>
+    <w:p>
+      <w:r>
+        <w:drawing>
+          <wp:inline distT="0" distB="0" distL="0" distR="0" wp14:anchorId="0B0B35E1" wp14:editId="39DB201B">
+            <wp:extent cx="6120765" cy="3205480"/>
+            <wp:effectExtent l="0" t="0" r="0" b="0"/>
+            <wp:docPr id="2" name="Рисунок 2"/>
+            <wp:cNvGraphicFramePr>
+              <a:graphicFrameLocks xmlns:a="http://schemas.openxmlformats.org/drawingml/2006/main" noChangeAspect="1"/>
+            </wp:cNvGraphicFramePr>
+            <a:graphic xmlns:a="http://schemas.openxmlformats.org/drawingml/2006/main">
+              <a:graphicData uri="http://schemas.openxmlformats.org/drawingml/2006/picture">
+                <pic:pic xmlns:pic="http://schemas.openxmlformats.org/drawingml/2006/picture">
+                  <pic:nvPicPr>
+                    <pic:cNvPr id="1" name=""/>
+                    <pic:cNvPicPr/>
+                  </pic:nvPicPr>
+                  <pic:blipFill>
+                    <a:blip r:embed="rId5"/>
+                    <a:stretch>
+                      <a:fillRect/>
+                    </a:stretch>
+                  </pic:blipFill>
+                  <pic:spPr>
+                    <a:xfrm>
+                      <a:off x="0" y="0"/>
+                      <a:ext cx="6120765" cy="3205480"/>
+                    </a:xfrm>
+                    <a:prstGeom prst="rect">
+                      <a:avLst/>
+                    </a:prstGeom>
+                  </pic:spPr>
+                </pic:pic>
+              </a:graphicData>
+            </a:graphic>
+          </wp:inline>
+        </w:drawing>
+      </w:r>
+    </w:p>
+    <w:p>
       <w:r>
         <w:t>[1] "2. Extracts only the measurements on the mean and standard deviation for each measurement."</w:t>
       </w:r>
     </w:p>
     <w:p>
       <w:r>
+        <w:lastRenderedPageBreak/>
+        <w:drawing>
+          <wp:inline distT="0" distB="0" distL="0" distR="0" wp14:anchorId="25D3C126" wp14:editId="211DF39E">
+            <wp:extent cx="6120765" cy="3211195"/>
+            <wp:effectExtent l="0" t="0" r="0" b="8255"/>
+            <wp:docPr id="3" name="Рисунок 3"/>
+            <wp:cNvGraphicFramePr>
+              <a:graphicFrameLocks xmlns:a="http://schemas.openxmlformats.org/drawingml/2006/main" noChangeAspect="1"/>
+            </wp:cNvGraphicFramePr>
+            <a:graphic xmlns:a="http://schemas.openxmlformats.org/drawingml/2006/main">
+              <a:graphicData uri="http://schemas.openxmlformats.org/drawingml/2006/picture">
+                <pic:pic xmlns:pic="http://schemas.openxmlformats.org/drawingml/2006/picture">
+                  <pic:nvPicPr>
+                    <pic:cNvPr id="1" name=""/>
+                    <pic:cNvPicPr/>
+                  </pic:nvPicPr>
+                  <pic:blipFill>
+                    <a:blip r:embed="rId6"/>
+                    <a:stretch>
+                      <a:fillRect/>
+                    </a:stretch>
+                  </pic:blipFill>
+                  <pic:spPr>
+                    <a:xfrm>
+                      <a:off x="0" y="0"/>
+                      <a:ext cx="6120765" cy="3211195"/>
+                    </a:xfrm>
+                    <a:prstGeom prst="rect">
+                      <a:avLst/>
+                    </a:prstGeom>
+                  </pic:spPr>
+                </pic:pic>
+              </a:graphicData>
+            </a:graphic>
+          </wp:inline>
+        </w:drawing>
+      </w:r>
+    </w:p>
+    <w:p>
+      <w:r>
         <w:t>[1] "3. Uses descriptive activity names to name the activities in the data set."</w:t>
       </w:r>
     </w:p>
     <w:p>
       <w:r>
+        <w:drawing>
+          <wp:inline distT="0" distB="0" distL="0" distR="0" wp14:anchorId="09947DE6" wp14:editId="1A4C7DB6">
+            <wp:extent cx="6120765" cy="4093845"/>
+            <wp:effectExtent l="0" t="0" r="0" b="1905"/>
+            <wp:docPr id="4" name="Рисунок 4"/>
+            <wp:cNvGraphicFramePr>
+              <a:graphicFrameLocks xmlns:a="http://schemas.openxmlformats.org/drawingml/2006/main" noChangeAspect="1"/>
+            </wp:cNvGraphicFramePr>
+            <a:graphic xmlns:a="http://schemas.openxmlformats.org/drawingml/2006/main">
+              <a:graphicData uri="http://schemas.openxmlformats.org/drawingml/2006/picture">
+                <pic:pic xmlns:pic="http://schemas.openxmlformats.org/drawingml/2006/picture">
+                  <pic:nvPicPr>
+                    <pic:cNvPr id="1" name=""/>
+                    <pic:cNvPicPr/>
+                  </pic:nvPicPr>
+                  <pic:blipFill>
+                    <a:blip r:embed="rId7"/>
+                    <a:stretch>
+                      <a:fillRect/>
+                    </a:stretch>
+                  </pic:blipFill>
+                  <pic:spPr>
+                    <a:xfrm>
+                      <a:off x="0" y="0"/>
+                      <a:ext cx="6120765" cy="4093845"/>
+                    </a:xfrm>
+                    <a:prstGeom prst="rect">
+                      <a:avLst/>
+                    </a:prstGeom>
+                  </pic:spPr>
+                </pic:pic>
+              </a:graphicData>
+            </a:graphic>
+          </wp:inline>
+        </w:drawing>
+      </w:r>
+    </w:p>
+    <w:p>
+      <w:r>
         <w:t>[1] "4. Appropriately labels the data set with descriptive variable names."</w:t>
       </w:r>
     </w:p>
     <w:p>
       <w:r>
+        <w:lastRenderedPageBreak/>
+        <w:drawing>
+          <wp:inline distT="0" distB="0" distL="0" distR="0" wp14:anchorId="18FACB46" wp14:editId="37C078EC">
+            <wp:extent cx="6120765" cy="4093845"/>
+            <wp:effectExtent l="0" t="0" r="0" b="1905"/>
+            <wp:docPr id="5" name="Рисунок 5"/>
+            <wp:cNvGraphicFramePr>
+              <a:graphicFrameLocks xmlns:a="http://schemas.openxmlformats.org/drawingml/2006/main" noChangeAspect="1"/>
+            </wp:cNvGraphicFramePr>
+            <a:graphic xmlns:a="http://schemas.openxmlformats.org/drawingml/2006/main">
+              <a:graphicData uri="http://schemas.openxmlformats.org/drawingml/2006/picture">
+                <pic:pic xmlns:pic="http://schemas.openxmlformats.org/drawingml/2006/picture">
+                  <pic:nvPicPr>
+                    <pic:cNvPr id="1" name=""/>
+                    <pic:cNvPicPr/>
+                  </pic:nvPicPr>
+                  <pic:blipFill>
+                    <a:blip r:embed="rId7"/>
+                    <a:stretch>
+                      <a:fillRect/>
+                    </a:stretch>
+                  </pic:blipFill>
+                  <pic:spPr>
+                    <a:xfrm>
+                      <a:off x="0" y="0"/>
+                      <a:ext cx="6120765" cy="4093845"/>
+                    </a:xfrm>
+                    <a:prstGeom prst="rect">
+                      <a:avLst/>
+                    </a:prstGeom>
+                  </pic:spPr>
+                </pic:pic>
+              </a:graphicData>
+            </a:graphic>
+          </wp:inline>
+        </w:drawing>
+      </w:r>
+    </w:p>
+    <w:p>
+      <w:r>
         <w:t>[1] "5. From the data set in step 4, creates a second, independent tidy data set with the average of each variable for each activity and each subject."</w:t>
       </w:r>
     </w:p>
     <w:p>
       <w:r>
-        <w:t>[1] "Data is too big to show the results, but everything works, trust me"</w:t>
+        <w:drawing>
+          <wp:inline distT="0" distB="0" distL="0" distR="0" wp14:anchorId="029786DE" wp14:editId="6131C310">
+            <wp:extent cx="6120765" cy="3128010"/>
+            <wp:effectExtent l="0" t="0" r="0" b="0"/>
+            <wp:docPr id="6" name="Рисунок 6" descr="Зображення, що містить текст, монітор, чорний, знімок екрана&#10;&#10;Автоматично згенерований опис"/>
+            <wp:cNvGraphicFramePr>
+              <a:graphicFrameLocks xmlns:a="http://schemas.openxmlformats.org/drawingml/2006/main" noChangeAspect="1"/>
+            </wp:cNvGraphicFramePr>
+            <a:graphic xmlns:a="http://schemas.openxmlformats.org/drawingml/2006/main">
+              <a:graphicData uri="http://schemas.openxmlformats.org/drawingml/2006/picture">
+                <pic:pic xmlns:pic="http://schemas.openxmlformats.org/drawingml/2006/picture">
+                  <pic:nvPicPr>
+                    <pic:cNvPr id="6" name="Рисунок 6" descr="Зображення, що містить текст, монітор, чорний, знімок екрана&#10;&#10;Автоматично згенерований опис"/>
+                    <pic:cNvPicPr/>
+                  </pic:nvPicPr>
+                  <pic:blipFill>
+                    <a:blip r:embed="rId8"/>
+                    <a:stretch>
+                      <a:fillRect/>
+                    </a:stretch>
+                  </pic:blipFill>
+                  <pic:spPr>
+                    <a:xfrm>
+                      <a:off x="0" y="0"/>
+                      <a:ext cx="6120765" cy="3128010"/>
+                    </a:xfrm>
+                    <a:prstGeom prst="rect">
+                      <a:avLst/>
+                    </a:prstGeom>
+                  </pic:spPr>
+                </pic:pic>
+              </a:graphicData>
+            </a:graphic>
+          </wp:inline>
+        </w:drawing>
       </w:r>
     </w:p>
     <w:sectPr>

</xml_diff>